<commit_message>
AI powered app business plan
</commit_message>
<xml_diff>
--- a/X_Ray_Classifier/Data_Annotation_Project_Files/Third_Submission/project-proposal.docx
+++ b/X_Ray_Classifier/Data_Annotation_Project_Files/Third_Submission/project-proposal.docx
@@ -14,7 +14,9 @@
         </w:rPr>
       </w:pPr>
       <w:bookmarkStart w:id="0" w:name="_n8a6s96m0oy" w:colFirst="0" w:colLast="0"/>
+      <w:bookmarkStart w:id="1" w:name="_GoBack"/>
       <w:bookmarkEnd w:id="0"/>
+      <w:bookmarkEnd w:id="1"/>
       <w:r>
         <w:rPr>
           <w:rFonts w:ascii="Open Sans Light" w:eastAsia="Open Sans Light" w:hAnsi="Open Sans Light" w:cs="Open Sans Light"/>
@@ -80,8 +82,8 @@
           <w:i/>
         </w:rPr>
       </w:pPr>
-      <w:bookmarkStart w:id="1" w:name="_dq6f7wl1toe5" w:colFirst="0" w:colLast="0"/>
-      <w:bookmarkEnd w:id="1"/>
+      <w:bookmarkStart w:id="2" w:name="_dq6f7wl1toe5" w:colFirst="0" w:colLast="0"/>
+      <w:bookmarkEnd w:id="2"/>
       <w:r>
         <w:rPr>
           <w:i/>
@@ -139,7 +141,7 @@
               </wp:inline>
             </w:drawing>
           </mc:Choice>
-          <mc:Fallback xmlns:dgm="http://schemas.openxmlformats.org/drawingml/2006/diagram" xmlns:lc="http://schemas.openxmlformats.org/drawingml/2006/lockedCanvas" xmlns:c="http://schemas.openxmlformats.org/drawingml/2006/chart" xmlns:pic="http://schemas.openxmlformats.org/drawingml/2006/picture" xmlns:a="http://schemas.openxmlformats.org/drawingml/2006/main" xmlns:sl="http://schemas.openxmlformats.org/schemaLibrary/2006/main">
+          <mc:Fallback xmlns:sl="http://schemas.openxmlformats.org/schemaLibrary/2006/main" xmlns:a="http://schemas.openxmlformats.org/drawingml/2006/main" xmlns:pic="http://schemas.openxmlformats.org/drawingml/2006/picture" xmlns:c="http://schemas.openxmlformats.org/drawingml/2006/chart" xmlns:lc="http://schemas.openxmlformats.org/drawingml/2006/lockedCanvas" xmlns:dgm="http://schemas.openxmlformats.org/drawingml/2006/diagram">
             <w:drawing>
               <wp:inline distB="114300" distT="114300" distL="114300" distR="114300">
                 <wp:extent cx="6824663" cy="18957"/>
@@ -189,8 +191,8 @@
         <w:pStyle w:val="Heading1"/>
         <w:spacing w:before="280" w:after="0" w:line="240" w:lineRule="auto"/>
       </w:pPr>
-      <w:bookmarkStart w:id="2" w:name="_t3xslr8r008w" w:colFirst="0" w:colLast="0"/>
-      <w:bookmarkEnd w:id="2"/>
+      <w:bookmarkStart w:id="3" w:name="_t3xslr8r008w" w:colFirst="0" w:colLast="0"/>
+      <w:bookmarkEnd w:id="3"/>
       <w:r>
         <w:rPr>
           <w:rFonts w:ascii="Open Sans SemiBold" w:eastAsia="Open Sans SemiBold" w:hAnsi="Open Sans SemiBold" w:cs="Open Sans SemiBold"/>
@@ -264,8 +266,8 @@
                 <w:szCs w:val="24"/>
               </w:rPr>
             </w:pPr>
-            <w:bookmarkStart w:id="3" w:name="_3lkgz4m4vdcd" w:colFirst="0" w:colLast="0"/>
-            <w:bookmarkEnd w:id="3"/>
+            <w:bookmarkStart w:id="4" w:name="_3lkgz4m4vdcd" w:colFirst="0" w:colLast="0"/>
+            <w:bookmarkEnd w:id="4"/>
             <w:r>
               <w:rPr>
                 <w:rFonts w:ascii="Open Sans" w:eastAsia="Open Sans" w:hAnsi="Open Sans" w:cs="Open Sans"/>
@@ -289,8 +291,8 @@
                 <w:szCs w:val="24"/>
               </w:rPr>
             </w:pPr>
-            <w:bookmarkStart w:id="4" w:name="_g559ca1l0k19" w:colFirst="0" w:colLast="0"/>
-            <w:bookmarkEnd w:id="4"/>
+            <w:bookmarkStart w:id="5" w:name="_g559ca1l0k19" w:colFirst="0" w:colLast="0"/>
+            <w:bookmarkEnd w:id="5"/>
           </w:p>
           <w:p>
             <w:pPr>
@@ -305,8 +307,8 @@
                 <w:szCs w:val="20"/>
               </w:rPr>
             </w:pPr>
-            <w:bookmarkStart w:id="5" w:name="_ieonooy7t55n" w:colFirst="0" w:colLast="0"/>
-            <w:bookmarkEnd w:id="5"/>
+            <w:bookmarkStart w:id="6" w:name="_ieonooy7t55n" w:colFirst="0" w:colLast="0"/>
+            <w:bookmarkEnd w:id="6"/>
             <w:r>
               <w:rPr>
                 <w:rFonts w:ascii="Open Sans" w:eastAsia="Open Sans" w:hAnsi="Open Sans" w:cs="Open Sans"/>
@@ -391,8 +393,8 @@
                 <w:szCs w:val="24"/>
               </w:rPr>
             </w:pPr>
-            <w:bookmarkStart w:id="6" w:name="_lj36oxshypf2" w:colFirst="0" w:colLast="0"/>
-            <w:bookmarkEnd w:id="6"/>
+            <w:bookmarkStart w:id="7" w:name="_lj36oxshypf2" w:colFirst="0" w:colLast="0"/>
+            <w:bookmarkEnd w:id="7"/>
             <w:r>
               <w:rPr>
                 <w:rFonts w:ascii="Open Sans" w:eastAsia="Open Sans" w:hAnsi="Open Sans" w:cs="Open Sans"/>
@@ -416,8 +418,8 @@
                 <w:szCs w:val="24"/>
               </w:rPr>
             </w:pPr>
-            <w:bookmarkStart w:id="7" w:name="_wf6k0wjfptk0" w:colFirst="0" w:colLast="0"/>
-            <w:bookmarkEnd w:id="7"/>
+            <w:bookmarkStart w:id="8" w:name="_wf6k0wjfptk0" w:colFirst="0" w:colLast="0"/>
+            <w:bookmarkEnd w:id="8"/>
           </w:p>
           <w:p>
             <w:pPr>
@@ -432,8 +434,8 @@
                 <w:szCs w:val="24"/>
               </w:rPr>
             </w:pPr>
-            <w:bookmarkStart w:id="8" w:name="_f6m0d8bptq7e" w:colFirst="0" w:colLast="0"/>
-            <w:bookmarkEnd w:id="8"/>
+            <w:bookmarkStart w:id="9" w:name="_f6m0d8bptq7e" w:colFirst="0" w:colLast="0"/>
+            <w:bookmarkEnd w:id="9"/>
             <w:r>
               <w:rPr>
                 <w:rFonts w:ascii="Open Sans" w:eastAsia="Open Sans" w:hAnsi="Open Sans" w:cs="Open Sans"/>
@@ -441,7 +443,27 @@
                 <w:sz w:val="24"/>
                 <w:szCs w:val="24"/>
               </w:rPr>
-              <w:t>What labels did you decide to add to your data? And why did you decide on these labels vs any other option?</w:t>
+              <w:t xml:space="preserve">What labels did you decide to add to your data? And why did you decide on these </w:t>
+            </w:r>
+            <w:proofErr w:type="gramStart"/>
+            <w:r>
+              <w:rPr>
+                <w:rFonts w:ascii="Open Sans" w:eastAsia="Open Sans" w:hAnsi="Open Sans" w:cs="Open Sans"/>
+                <w:color w:val="FFFFFF"/>
+                <w:sz w:val="24"/>
+                <w:szCs w:val="24"/>
+              </w:rPr>
+              <w:t>labels</w:t>
+            </w:r>
+            <w:proofErr w:type="gramEnd"/>
+            <w:r>
+              <w:rPr>
+                <w:rFonts w:ascii="Open Sans" w:eastAsia="Open Sans" w:hAnsi="Open Sans" w:cs="Open Sans"/>
+                <w:color w:val="FFFFFF"/>
+                <w:sz w:val="24"/>
+                <w:szCs w:val="24"/>
+              </w:rPr>
+              <w:t xml:space="preserve"> vs any other option?</w:t>
             </w:r>
           </w:p>
         </w:tc>
@@ -621,16 +643,36 @@
                 <w:sz w:val="20"/>
                 <w:szCs w:val="20"/>
               </w:rPr>
-              <w:t xml:space="preserve">select the right choice for selecting </w:t>
-            </w:r>
-            <w:r>
-              <w:rPr>
-                <w:rFonts w:ascii="Open Sans" w:eastAsia="Open Sans" w:hAnsi="Open Sans" w:cs="Open Sans"/>
-                <w:color w:val="2E3D49"/>
-                <w:sz w:val="20"/>
-                <w:szCs w:val="20"/>
-              </w:rPr>
-              <w:t xml:space="preserve"> the normal case from the pneumonia. In addition, the confidence level will help to filter the images which marked with low confidence</w:t>
+              <w:t xml:space="preserve">select the right choice for </w:t>
+            </w:r>
+            <w:proofErr w:type="gramStart"/>
+            <w:r>
+              <w:rPr>
+                <w:rFonts w:ascii="Open Sans" w:eastAsia="Open Sans" w:hAnsi="Open Sans" w:cs="Open Sans"/>
+                <w:color w:val="2E3D49"/>
+                <w:sz w:val="20"/>
+                <w:szCs w:val="20"/>
+              </w:rPr>
+              <w:t xml:space="preserve">selecting </w:t>
+            </w:r>
+            <w:r>
+              <w:rPr>
+                <w:rFonts w:ascii="Open Sans" w:eastAsia="Open Sans" w:hAnsi="Open Sans" w:cs="Open Sans"/>
+                <w:color w:val="2E3D49"/>
+                <w:sz w:val="20"/>
+                <w:szCs w:val="20"/>
+              </w:rPr>
+              <w:t xml:space="preserve"> the</w:t>
+            </w:r>
+            <w:proofErr w:type="gramEnd"/>
+            <w:r>
+              <w:rPr>
+                <w:rFonts w:ascii="Open Sans" w:eastAsia="Open Sans" w:hAnsi="Open Sans" w:cs="Open Sans"/>
+                <w:color w:val="2E3D49"/>
+                <w:sz w:val="20"/>
+                <w:szCs w:val="20"/>
+              </w:rPr>
+              <w:t xml:space="preserve"> normal case from the pneumonia. In addition, the confidence level will help to filter the images which marked with low confidence</w:t>
             </w:r>
             <w:r>
               <w:rPr>
@@ -850,8 +892,8 @@
           <w:color w:val="02B3E4"/>
         </w:rPr>
       </w:pPr>
-      <w:bookmarkStart w:id="9" w:name="_m8ydcpiwzcud" w:colFirst="0" w:colLast="0"/>
-      <w:bookmarkEnd w:id="9"/>
+      <w:bookmarkStart w:id="10" w:name="_m8ydcpiwzcud" w:colFirst="0" w:colLast="0"/>
+      <w:bookmarkEnd w:id="10"/>
       <w:r>
         <w:rPr>
           <w:rFonts w:ascii="Open Sans SemiBold" w:eastAsia="Open Sans SemiBold" w:hAnsi="Open Sans SemiBold" w:cs="Open Sans SemiBold"/>
@@ -910,8 +952,8 @@
                 <w:szCs w:val="24"/>
               </w:rPr>
             </w:pPr>
-            <w:bookmarkStart w:id="10" w:name="_m503s4sngpvy" w:colFirst="0" w:colLast="0"/>
-            <w:bookmarkEnd w:id="10"/>
+            <w:bookmarkStart w:id="11" w:name="_m503s4sngpvy" w:colFirst="0" w:colLast="0"/>
+            <w:bookmarkEnd w:id="11"/>
             <w:r>
               <w:rPr>
                 <w:rFonts w:ascii="Open Sans" w:eastAsia="Open Sans" w:hAnsi="Open Sans" w:cs="Open Sans"/>
@@ -936,8 +978,8 @@
                 <w:szCs w:val="24"/>
               </w:rPr>
             </w:pPr>
-            <w:bookmarkStart w:id="11" w:name="_3azt5hfgx774" w:colFirst="0" w:colLast="0"/>
-            <w:bookmarkEnd w:id="11"/>
+            <w:bookmarkStart w:id="12" w:name="_3azt5hfgx774" w:colFirst="0" w:colLast="0"/>
+            <w:bookmarkEnd w:id="12"/>
           </w:p>
           <w:p>
             <w:pPr>
@@ -952,8 +994,8 @@
                 <w:szCs w:val="20"/>
               </w:rPr>
             </w:pPr>
-            <w:bookmarkStart w:id="12" w:name="_qmmuokcboexb" w:colFirst="0" w:colLast="0"/>
-            <w:bookmarkEnd w:id="12"/>
+            <w:bookmarkStart w:id="13" w:name="_qmmuokcboexb" w:colFirst="0" w:colLast="0"/>
+            <w:bookmarkEnd w:id="13"/>
             <w:r>
               <w:rPr>
                 <w:rFonts w:ascii="Open Sans" w:eastAsia="Open Sans" w:hAnsi="Open Sans" w:cs="Open Sans"/>
@@ -1165,8 +1207,8 @@
                 <w:szCs w:val="20"/>
               </w:rPr>
             </w:pPr>
-            <w:bookmarkStart w:id="13" w:name="_rqunvapv42xl" w:colFirst="0" w:colLast="0"/>
-            <w:bookmarkEnd w:id="13"/>
+            <w:bookmarkStart w:id="14" w:name="_rqunvapv42xl" w:colFirst="0" w:colLast="0"/>
+            <w:bookmarkEnd w:id="14"/>
             <w:r>
               <w:rPr>
                 <w:rFonts w:ascii="Open Sans" w:eastAsia="Open Sans" w:hAnsi="Open Sans" w:cs="Open Sans"/>
@@ -1284,7 +1326,27 @@
                 <w:sz w:val="20"/>
                 <w:szCs w:val="20"/>
               </w:rPr>
-              <w:t xml:space="preserve"> break down the task into few steps such as is the lung areas clearly shown? Then if the answer is positive, the second question will appear by asking “Is the diaphragm area and the shadow shown clearly?”</w:t>
+              <w:t xml:space="preserve"> break down the task into few steps such as is the lung areas clearly </w:t>
+            </w:r>
+            <w:proofErr w:type="gramStart"/>
+            <w:r>
+              <w:rPr>
+                <w:rFonts w:ascii="Open Sans" w:eastAsia="Open Sans" w:hAnsi="Open Sans" w:cs="Open Sans"/>
+                <w:color w:val="2E3D49"/>
+                <w:sz w:val="20"/>
+                <w:szCs w:val="20"/>
+              </w:rPr>
+              <w:t>shown?</w:t>
+            </w:r>
+            <w:proofErr w:type="gramEnd"/>
+            <w:r>
+              <w:rPr>
+                <w:rFonts w:ascii="Open Sans" w:eastAsia="Open Sans" w:hAnsi="Open Sans" w:cs="Open Sans"/>
+                <w:color w:val="2E3D49"/>
+                <w:sz w:val="20"/>
+                <w:szCs w:val="20"/>
+              </w:rPr>
+              <w:t xml:space="preserve"> Then if the answer is positive, the second question will appear by asking “Is the diaphragm area and the shadow shown clearly?”</w:t>
             </w:r>
             <w:r>
               <w:rPr>
@@ -1302,7 +1364,67 @@
                 <w:sz w:val="20"/>
                 <w:szCs w:val="20"/>
               </w:rPr>
-              <w:t>and the third question could be “Is there any scattered cloudy area in the image? ”. Then the possible suggestion will be shown and the annotator can select the suggestted option which in the described case would be normal x-ray image.</w:t>
+              <w:t>and the third question could be “Is there any scattered cloudy area in the image</w:t>
+            </w:r>
+            <w:proofErr w:type="gramStart"/>
+            <w:r>
+              <w:rPr>
+                <w:rFonts w:ascii="Open Sans" w:eastAsia="Open Sans" w:hAnsi="Open Sans" w:cs="Open Sans"/>
+                <w:color w:val="2E3D49"/>
+                <w:sz w:val="20"/>
+                <w:szCs w:val="20"/>
+              </w:rPr>
+              <w:t>? ”</w:t>
+            </w:r>
+            <w:proofErr w:type="gramEnd"/>
+            <w:r>
+              <w:rPr>
+                <w:rFonts w:ascii="Open Sans" w:eastAsia="Open Sans" w:hAnsi="Open Sans" w:cs="Open Sans"/>
+                <w:color w:val="2E3D49"/>
+                <w:sz w:val="20"/>
+                <w:szCs w:val="20"/>
+              </w:rPr>
+              <w:t xml:space="preserve">. Then the possible suggestion will be </w:t>
+            </w:r>
+            <w:proofErr w:type="gramStart"/>
+            <w:r>
+              <w:rPr>
+                <w:rFonts w:ascii="Open Sans" w:eastAsia="Open Sans" w:hAnsi="Open Sans" w:cs="Open Sans"/>
+                <w:color w:val="2E3D49"/>
+                <w:sz w:val="20"/>
+                <w:szCs w:val="20"/>
+              </w:rPr>
+              <w:t>shown</w:t>
+            </w:r>
+            <w:proofErr w:type="gramEnd"/>
+            <w:r>
+              <w:rPr>
+                <w:rFonts w:ascii="Open Sans" w:eastAsia="Open Sans" w:hAnsi="Open Sans" w:cs="Open Sans"/>
+                <w:color w:val="2E3D49"/>
+                <w:sz w:val="20"/>
+                <w:szCs w:val="20"/>
+              </w:rPr>
+              <w:t xml:space="preserve"> and the annotator can select the </w:t>
+            </w:r>
+            <w:proofErr w:type="spellStart"/>
+            <w:r>
+              <w:rPr>
+                <w:rFonts w:ascii="Open Sans" w:eastAsia="Open Sans" w:hAnsi="Open Sans" w:cs="Open Sans"/>
+                <w:color w:val="2E3D49"/>
+                <w:sz w:val="20"/>
+                <w:szCs w:val="20"/>
+              </w:rPr>
+              <w:t>suggestted</w:t>
+            </w:r>
+            <w:proofErr w:type="spellEnd"/>
+            <w:r>
+              <w:rPr>
+                <w:rFonts w:ascii="Open Sans" w:eastAsia="Open Sans" w:hAnsi="Open Sans" w:cs="Open Sans"/>
+                <w:color w:val="2E3D49"/>
+                <w:sz w:val="20"/>
+                <w:szCs w:val="20"/>
+              </w:rPr>
+              <w:t xml:space="preserve"> option which in the described case would be normal x-ray image.</w:t>
             </w:r>
           </w:p>
           <w:p>
@@ -1428,8 +1550,8 @@
                 <w:szCs w:val="24"/>
               </w:rPr>
             </w:pPr>
-            <w:bookmarkStart w:id="14" w:name="_we3mv4cga3xy" w:colFirst="0" w:colLast="0"/>
-            <w:bookmarkEnd w:id="14"/>
+            <w:bookmarkStart w:id="15" w:name="_we3mv4cga3xy" w:colFirst="0" w:colLast="0"/>
+            <w:bookmarkEnd w:id="15"/>
             <w:r>
               <w:rPr>
                 <w:rFonts w:ascii="Open Sans" w:eastAsia="Open Sans" w:hAnsi="Open Sans" w:cs="Open Sans"/>
@@ -1681,8 +1803,8 @@
           <w:szCs w:val="28"/>
         </w:rPr>
       </w:pPr>
-      <w:bookmarkStart w:id="15" w:name="_c7vkv76jnztg" w:colFirst="0" w:colLast="0"/>
-      <w:bookmarkEnd w:id="15"/>
+      <w:bookmarkStart w:id="16" w:name="_c7vkv76jnztg" w:colFirst="0" w:colLast="0"/>
+      <w:bookmarkEnd w:id="16"/>
     </w:p>
     <w:p/>
     <w:p/>
@@ -1712,8 +1834,8 @@
           <w:color w:val="02B3E4"/>
         </w:rPr>
       </w:pPr>
-      <w:bookmarkStart w:id="16" w:name="_11qm8rbo8irn" w:colFirst="0" w:colLast="0"/>
-      <w:bookmarkEnd w:id="16"/>
+      <w:bookmarkStart w:id="17" w:name="_11qm8rbo8irn" w:colFirst="0" w:colLast="0"/>
+      <w:bookmarkEnd w:id="17"/>
       <w:r>
         <w:rPr>
           <w:rFonts w:ascii="Open Sans SemiBold" w:eastAsia="Open Sans SemiBold" w:hAnsi="Open Sans SemiBold" w:cs="Open Sans SemiBold"/>
@@ -1772,8 +1894,8 @@
                 <w:szCs w:val="24"/>
               </w:rPr>
             </w:pPr>
-            <w:bookmarkStart w:id="17" w:name="_fd2a0eowvvna" w:colFirst="0" w:colLast="0"/>
-            <w:bookmarkEnd w:id="17"/>
+            <w:bookmarkStart w:id="18" w:name="_fd2a0eowvvna" w:colFirst="0" w:colLast="0"/>
+            <w:bookmarkEnd w:id="18"/>
             <w:r>
               <w:rPr>
                 <w:rFonts w:ascii="Open Sans" w:eastAsia="Open Sans" w:hAnsi="Open Sans" w:cs="Open Sans"/>
@@ -1797,8 +1919,8 @@
                 <w:szCs w:val="24"/>
               </w:rPr>
             </w:pPr>
-            <w:bookmarkStart w:id="18" w:name="_hhkiwgea7pw4" w:colFirst="0" w:colLast="0"/>
-            <w:bookmarkEnd w:id="18"/>
+            <w:bookmarkStart w:id="19" w:name="_hhkiwgea7pw4" w:colFirst="0" w:colLast="0"/>
+            <w:bookmarkEnd w:id="19"/>
           </w:p>
           <w:p>
             <w:pPr>
@@ -1806,8 +1928,8 @@
               <w:widowControl w:val="0"/>
               <w:spacing w:before="0" w:after="0" w:line="240" w:lineRule="auto"/>
             </w:pPr>
-            <w:bookmarkStart w:id="19" w:name="_ndq9wjwvp8ws" w:colFirst="0" w:colLast="0"/>
-            <w:bookmarkEnd w:id="19"/>
+            <w:bookmarkStart w:id="20" w:name="_ndq9wjwvp8ws" w:colFirst="0" w:colLast="0"/>
+            <w:bookmarkEnd w:id="20"/>
             <w:r>
               <w:rPr>
                 <w:rFonts w:ascii="Open Sans" w:eastAsia="Open Sans" w:hAnsi="Open Sans" w:cs="Open Sans"/>
@@ -1867,7 +1989,27 @@
                 <w:sz w:val="20"/>
                 <w:szCs w:val="20"/>
               </w:rPr>
-              <w:t>In addition, feeding the data into the model need to be balanced between  the labels as an example 100 normal image and 100 images with pneumonia.</w:t>
+              <w:t xml:space="preserve">In addition, feeding the data into the model need to be balanced </w:t>
+            </w:r>
+            <w:proofErr w:type="gramStart"/>
+            <w:r>
+              <w:rPr>
+                <w:rFonts w:ascii="Open Sans" w:eastAsia="Open Sans" w:hAnsi="Open Sans" w:cs="Open Sans"/>
+                <w:color w:val="2E3D49"/>
+                <w:sz w:val="20"/>
+                <w:szCs w:val="20"/>
+              </w:rPr>
+              <w:t>between  the</w:t>
+            </w:r>
+            <w:proofErr w:type="gramEnd"/>
+            <w:r>
+              <w:rPr>
+                <w:rFonts w:ascii="Open Sans" w:eastAsia="Open Sans" w:hAnsi="Open Sans" w:cs="Open Sans"/>
+                <w:color w:val="2E3D49"/>
+                <w:sz w:val="20"/>
+                <w:szCs w:val="20"/>
+              </w:rPr>
+              <w:t xml:space="preserve"> labels as an example 100 normal image and 100 images with pneumonia.</w:t>
             </w:r>
           </w:p>
         </w:tc>
@@ -1900,8 +2042,8 @@
                 <w:szCs w:val="24"/>
               </w:rPr>
             </w:pPr>
-            <w:bookmarkStart w:id="20" w:name="_38de0xpih5bm" w:colFirst="0" w:colLast="0"/>
-            <w:bookmarkEnd w:id="20"/>
+            <w:bookmarkStart w:id="21" w:name="_38de0xpih5bm" w:colFirst="0" w:colLast="0"/>
+            <w:bookmarkEnd w:id="21"/>
             <w:r>
               <w:rPr>
                 <w:rFonts w:ascii="Open Sans" w:eastAsia="Open Sans" w:hAnsi="Open Sans" w:cs="Open Sans"/>
@@ -1931,8 +2073,8 @@
                 <w:szCs w:val="20"/>
               </w:rPr>
             </w:pPr>
-            <w:bookmarkStart w:id="21" w:name="_i0motu3ub58y" w:colFirst="0" w:colLast="0"/>
-            <w:bookmarkEnd w:id="21"/>
+            <w:bookmarkStart w:id="22" w:name="_i0motu3ub58y" w:colFirst="0" w:colLast="0"/>
+            <w:bookmarkEnd w:id="22"/>
             <w:r>
               <w:rPr>
                 <w:rFonts w:ascii="Open Sans" w:eastAsia="Open Sans" w:hAnsi="Open Sans" w:cs="Open Sans"/>
@@ -2012,8 +2154,6 @@
               </w:rPr>
               <w:t>Particular attention is required to feed the new data sources which the model shows weak and not satisfactory performance.</w:t>
             </w:r>
-            <w:bookmarkStart w:id="22" w:name="_GoBack"/>
-            <w:bookmarkEnd w:id="22"/>
           </w:p>
         </w:tc>
       </w:tr>

</xml_diff>